<commit_message>
Zapomnel jsem na informaci, ze MM vraci -273,15 , kdyz je chyba.
</commit_message>
<xml_diff>
--- a/DOC/src/mrakomer41.docx
+++ b/DOC/src/mrakomer41.docx
@@ -2808,7 +2808,35 @@
     <w:p>
       <w:pPr>
         <w:rPr>
-          <w:lang w:val="en-US"/>
+          <w:rStyle w:val="Zvraznn"/>
+        </w:rPr>
+      </w:pPr>
+      <w:r>
+        <w:rPr>
+          <w:rStyle w:val="Zvraznn"/>
+          <w:lang w:val="en-US"/>
+        </w:rPr>
+        <w:lastRenderedPageBreak/>
+        <w:t>The value -273.15 °C is sent if there is some</w:t>
+      </w:r>
+      <w:r>
+        <w:rPr>
+          <w:rStyle w:val="Zvraznn"/>
+          <w:lang w:val="en-US"/>
+        </w:rPr>
+        <w:t xml:space="preserve"> problem with reading a sensor or if sensor is not connected to the MRAKOM</w:t>
+      </w:r>
+      <w:r>
+        <w:rPr>
+          <w:rStyle w:val="Zvraznn"/>
+        </w:rPr>
+        <w:t>ĚR.</w:t>
+      </w:r>
+    </w:p>
+    <w:p>
+      <w:pPr>
+        <w:rPr>
+          <w:rStyle w:val="Zvraznn"/>
         </w:rPr>
       </w:pPr>
     </w:p>
@@ -2822,7 +2850,6 @@
         <w:rPr>
           <w:lang w:val="en-US"/>
         </w:rPr>
-        <w:lastRenderedPageBreak/>
         <w:t xml:space="preserve">You can send these </w:t>
       </w:r>
       <w:r>
@@ -3345,6 +3372,8 @@
         </w:rPr>
         <w:t xml:space="preserve">. </w:t>
       </w:r>
+      <w:bookmarkStart w:id="0" w:name="_GoBack"/>
+      <w:bookmarkEnd w:id="0"/>
       <w:r>
         <w:rPr>
           <w:i/>
@@ -5094,13 +5123,7 @@
               <w:rPr>
                 <w:lang w:val="en-US"/>
               </w:rPr>
-              <w:t>R</w:t>
-            </w:r>
-            <w:r>
-              <w:rPr>
-                <w:lang w:val="en-US"/>
-              </w:rPr>
-              <w:t>X</w:t>
+              <w:t>RX</w:t>
             </w:r>
           </w:p>
         </w:tc>
@@ -5437,19 +5460,7 @@
                               <w:jc w:val="center"/>
                             </w:pPr>
                             <w:r>
-                              <w:t xml:space="preserve">pin </w:t>
-                            </w:r>
-                            <w:r>
-                              <w:t>6</w:t>
-                            </w:r>
-                            <w:r>
-                              <w:t xml:space="preserve"> </w:t>
-                            </w:r>
-                            <w:r>
-                              <w:t>–</w:t>
-                            </w:r>
-                            <w:r>
-                              <w:t xml:space="preserve"> </w:t>
+                              <w:t xml:space="preserve">pin 6 – </w:t>
                             </w:r>
                             <w:proofErr w:type="gramStart"/>
                             <w:r>
@@ -5580,13 +5591,7 @@
                               <w:t xml:space="preserve">pin </w:t>
                             </w:r>
                             <w:r>
-                              <w:t>2</w:t>
-                            </w:r>
-                            <w:r>
-                              <w:t xml:space="preserve"> - </w:t>
-                            </w:r>
-                            <w:r>
-                              <w:t>DATA</w:t>
+                              <w:t>2 - DATA</w:t>
                             </w:r>
                           </w:p>
                         </w:txbxContent>
@@ -5703,13 +5708,7 @@
                               <w:t xml:space="preserve">pin </w:t>
                             </w:r>
                             <w:r>
-                              <w:t>3</w:t>
-                            </w:r>
-                            <w:r>
-                              <w:t xml:space="preserve"> - </w:t>
-                            </w:r>
-                            <w:r>
-                              <w:t>V</w:t>
+                              <w:t>3 - V</w:t>
                             </w:r>
                             <w:r>
                               <w:rPr>
@@ -6141,7 +6140,6 @@
           </mc:Fallback>
         </mc:AlternateContent>
       </w:r>
-      <w:bookmarkStart w:id="0" w:name="_GoBack"/>
       <w:r>
         <w:rPr>
           <w:noProof/>
@@ -6196,7 +6194,6 @@
           </wp:inline>
         </w:drawing>
       </w:r>
-      <w:bookmarkEnd w:id="0"/>
     </w:p>
     <w:sectPr>
       <w:pgSz w:w="11906" w:h="16838"/>
@@ -6528,6 +6525,29 @@
       </w:tblCellMar>
     </w:tblPr>
   </w:style>
+  <w:style w:type="character" w:styleId="Zdraznnjemn">
+    <w:name w:val="Subtle Emphasis"/>
+    <w:basedOn w:val="Standardnpsmoodstavce"/>
+    <w:uiPriority w:val="19"/>
+    <w:qFormat/>
+    <w:rsid w:val="000F3872"/>
+    <w:rPr>
+      <w:i/>
+      <w:iCs/>
+      <w:color w:val="808080" w:themeColor="text1" w:themeTint="7F"/>
+    </w:rPr>
+  </w:style>
+  <w:style w:type="character" w:styleId="Zvraznn">
+    <w:name w:val="Emphasis"/>
+    <w:basedOn w:val="Standardnpsmoodstavce"/>
+    <w:uiPriority w:val="20"/>
+    <w:qFormat/>
+    <w:rsid w:val="000F3872"/>
+    <w:rPr>
+      <w:i/>
+      <w:iCs/>
+    </w:rPr>
+  </w:style>
 </w:styles>
 </file>
 
@@ -6851,6 +6871,29 @@
       </w:tblCellMar>
     </w:tblPr>
   </w:style>
+  <w:style w:type="character" w:styleId="Zdraznnjemn">
+    <w:name w:val="Subtle Emphasis"/>
+    <w:basedOn w:val="Standardnpsmoodstavce"/>
+    <w:uiPriority w:val="19"/>
+    <w:qFormat/>
+    <w:rsid w:val="000F3872"/>
+    <w:rPr>
+      <w:i/>
+      <w:iCs/>
+      <w:color w:val="808080" w:themeColor="text1" w:themeTint="7F"/>
+    </w:rPr>
+  </w:style>
+  <w:style w:type="character" w:styleId="Zvraznn">
+    <w:name w:val="Emphasis"/>
+    <w:basedOn w:val="Standardnpsmoodstavce"/>
+    <w:uiPriority w:val="20"/>
+    <w:qFormat/>
+    <w:rsid w:val="000F3872"/>
+    <w:rPr>
+      <w:i/>
+      <w:iCs/>
+    </w:rPr>
+  </w:style>
 </w:styles>
 </file>
 

</xml_diff>